<commit_message>
Create zip for the project
</commit_message>
<xml_diff>
--- a/דוח פרויקט.docx
+++ b/דוח פרויקט.docx
@@ -3565,19 +3565,6 @@
         <w:jc w:val="both"/>
         <w:rPr>
           <w:rFonts w:ascii="David" w:hAnsi="David" w:cs="David"/>
-          <w:sz w:val="24"/>
-          <w:szCs w:val="24"/>
-          <w:rtl/>
-          <w:lang w:val="en-US"/>
-        </w:rPr>
-      </w:pPr>
-    </w:p>
-    <w:p>
-      <w:pPr>
-        <w:bidi/>
-        <w:jc w:val="both"/>
-        <w:rPr>
-          <w:rFonts w:ascii="David" w:hAnsi="David" w:cs="David"/>
           <w:sz w:val="28"/>
           <w:szCs w:val="28"/>
           <w:lang w:val="en-US"/>
@@ -3594,6 +3581,7 @@
           <w:rtl/>
           <w:lang w:val="en-US"/>
         </w:rPr>
+        <w:lastRenderedPageBreak/>
         <w:t>שרטוט המערכת</w:t>
       </w:r>
     </w:p>
@@ -4372,33 +4360,20 @@
           <w:rFonts w:ascii="David" w:hAnsi="David" w:cs="David"/>
           <w:sz w:val="24"/>
           <w:szCs w:val="24"/>
+          <w:rtl/>
+          <w:lang w:val="en-US"/>
+        </w:rPr>
+      </w:pPr>
+      <w:r>
+        <w:rPr>
+          <w:rFonts w:ascii="David" w:hAnsi="David" w:cs="David"/>
+          <w:sz w:val="24"/>
+          <w:szCs w:val="24"/>
           <w:u w:val="single"/>
           <w:rtl/>
           <w:lang w:val="en-US"/>
         </w:rPr>
-      </w:pPr>
-    </w:p>
-    <w:p>
-      <w:pPr>
-        <w:bidi/>
-        <w:jc w:val="both"/>
-        <w:rPr>
-          <w:rFonts w:ascii="David" w:hAnsi="David" w:cs="David"/>
-          <w:sz w:val="24"/>
-          <w:szCs w:val="24"/>
-          <w:rtl/>
-          <w:lang w:val="en-US"/>
-        </w:rPr>
-      </w:pPr>
-      <w:r>
-        <w:rPr>
-          <w:rFonts w:ascii="David" w:hAnsi="David" w:cs="David"/>
-          <w:sz w:val="24"/>
-          <w:szCs w:val="24"/>
-          <w:u w:val="single"/>
-          <w:rtl/>
-          <w:lang w:val="en-US"/>
-        </w:rPr>
+        <w:lastRenderedPageBreak/>
         <w:t xml:space="preserve">עבור </w:t>
       </w:r>
       <w:r>
@@ -5337,7 +5312,7 @@
             <w:pPr>
               <w:bidi/>
               <w:rPr>
-                <w:rFonts w:ascii="David" w:hAnsi="David" w:cs="David"/>
+                <w:rFonts w:ascii="David" w:hAnsi="David" w:cs="David" w:hint="cs"/>
                 <w:sz w:val="24"/>
                 <w:szCs w:val="24"/>
                 <w:lang w:val="en-US"/>
@@ -5371,20 +5346,18 @@
                 <w:rtl/>
                 <w:lang w:val="en-US"/>
               </w:rPr>
-              <w:t xml:space="preserve"> – מאפשרת למשתמש להצטרף </w:t>
+              <w:t xml:space="preserve"> – מאפשרת למשתמש להצטרף למערכת</w:t>
             </w:r>
-            <w:proofErr w:type="spellStart"/>
             <w:r>
               <w:rPr>
-                <w:rFonts w:ascii="David" w:hAnsi="David" w:cs="David"/>
+                <w:rFonts w:ascii="David" w:hAnsi="David" w:cs="David" w:hint="cs"/>
                 <w:sz w:val="24"/>
                 <w:szCs w:val="24"/>
                 <w:rtl/>
                 <w:lang w:val="en-US"/>
               </w:rPr>
-              <w:t>למערכתץ</w:t>
+              <w:t>.</w:t>
             </w:r>
-            <w:proofErr w:type="spellEnd"/>
           </w:p>
           <w:p>
             <w:pPr>
@@ -5871,6 +5844,20 @@
     <w:p>
       <w:pPr>
         <w:bidi/>
+        <w:ind w:left="360"/>
+        <w:jc w:val="both"/>
+        <w:rPr>
+          <w:rFonts w:ascii="David" w:hAnsi="David" w:cs="David"/>
+          <w:sz w:val="24"/>
+          <w:szCs w:val="24"/>
+          <w:rtl/>
+          <w:lang w:val="en-US"/>
+        </w:rPr>
+      </w:pPr>
+    </w:p>
+    <w:p>
+      <w:pPr>
+        <w:bidi/>
         <w:jc w:val="both"/>
         <w:rPr>
           <w:rFonts w:ascii="David" w:hAnsi="David" w:cs="David"/>
@@ -5891,6 +5878,7 @@
           <w:rtl/>
           <w:lang w:val="en-US"/>
         </w:rPr>
+        <w:lastRenderedPageBreak/>
         <w:t>חלוקת תחומי אחריות</w:t>
       </w:r>
       <w:r>

</xml_diff>